<commit_message>
News Trading Strategy Implemented
</commit_message>
<xml_diff>
--- a/Roadmap_progress_feature_implementation.docx
+++ b/Roadmap_progress_feature_implementation.docx
@@ -283,7 +283,7 @@
           <w:bCs/>
         </w:rPr>
         <w:pict w14:anchorId="6CFFF239">
-          <v:rect id="_x0000_i1031" style="width:0;height:1.5pt" o:hralign="center" o:hrstd="t" o:hr="t" fillcolor="#a0a0a0" stroked="f"/>
+          <v:rect id="_x0000_i1025" style="width:0;height:1.5pt" o:hralign="center" o:hrstd="t" o:hr="t" fillcolor="#a0a0a0" stroked="f"/>
         </w:pict>
       </w:r>
     </w:p>
@@ -1679,6 +1679,7 @@
         <w:t>Real-time P&amp;L</w:t>
       </w:r>
     </w:p>
+    <w:p/>
     <w:p/>
     <w:sectPr>
       <w:pgSz w:w="11906" w:h="16838"/>
@@ -3418,6 +3419,7 @@
   <w:style w:type="character" w:default="1" w:styleId="DefaultParagraphFont">
     <w:name w:val="Default Paragraph Font"/>
     <w:uiPriority w:val="1"/>
+    <w:semiHidden/>
     <w:unhideWhenUsed/>
   </w:style>
   <w:style w:type="table" w:default="1" w:styleId="TableNormal">

</xml_diff>

<commit_message>
pandas_ta library issue, replaced with ta
</commit_message>
<xml_diff>
--- a/Roadmap_progress_feature_implementation.docx
+++ b/Roadmap_progress_feature_implementation.docx
@@ -16,7 +16,128 @@
           <w:b/>
           <w:bCs/>
         </w:rPr>
-        <w:t>✅ Current Implementation</w:t>
+        <w:t>I have implemented news trading for NIFTY50, BANKNIFTY and individual stock. On top of that I can have the graph for how the news sentiment changes for a stock or index</w:t>
+      </w:r>
+    </w:p>
+    <w:p>
+      <w:pPr>
+        <w:rPr>
+          <w:rFonts w:ascii="Segoe UI Emoji" w:hAnsi="Segoe UI Emoji" w:cs="Segoe UI Emoji"/>
+          <w:b/>
+          <w:bCs/>
+        </w:rPr>
+      </w:pPr>
+      <w:r>
+        <w:rPr>
+          <w:rFonts w:ascii="Segoe UI Emoji" w:hAnsi="Segoe UI Emoji" w:cs="Segoe UI Emoji"/>
+          <w:b/>
+          <w:bCs/>
+        </w:rPr>
+        <w:t xml:space="preserve">I have the regime detector, which detects the regime and then I have Markov chain to predict the next day market, but the problem is that the sentiment </w:t>
+      </w:r>
+      <w:proofErr w:type="spellStart"/>
+      <w:r>
+        <w:rPr>
+          <w:rFonts w:ascii="Segoe UI Emoji" w:hAnsi="Segoe UI Emoji" w:cs="Segoe UI Emoji"/>
+          <w:b/>
+          <w:bCs/>
+        </w:rPr>
+        <w:t>analyzer</w:t>
+      </w:r>
+      <w:proofErr w:type="spellEnd"/>
+      <w:r>
+        <w:rPr>
+          <w:rFonts w:ascii="Segoe UI Emoji" w:hAnsi="Segoe UI Emoji" w:cs="Segoe UI Emoji"/>
+          <w:b/>
+          <w:bCs/>
+        </w:rPr>
+        <w:t xml:space="preserve"> seems lot more better predictor of the market,</w:t>
+      </w:r>
+    </w:p>
+    <w:p>
+      <w:pPr>
+        <w:rPr>
+          <w:rFonts w:ascii="Segoe UI Emoji" w:hAnsi="Segoe UI Emoji" w:cs="Segoe UI Emoji"/>
+          <w:b/>
+          <w:bCs/>
+        </w:rPr>
+      </w:pPr>
+      <w:r>
+        <w:rPr>
+          <w:rFonts w:ascii="Segoe UI Emoji" w:hAnsi="Segoe UI Emoji" w:cs="Segoe UI Emoji"/>
+          <w:b/>
+          <w:bCs/>
+        </w:rPr>
+        <w:t xml:space="preserve">Then I have to develop strategies, but most importantly, it is not about implementing each module, I want to implement it as accurate as it could be. So each module needs </w:t>
+      </w:r>
+      <w:proofErr w:type="spellStart"/>
+      <w:r>
+        <w:rPr>
+          <w:rFonts w:ascii="Segoe UI Emoji" w:hAnsi="Segoe UI Emoji" w:cs="Segoe UI Emoji"/>
+          <w:b/>
+          <w:bCs/>
+        </w:rPr>
+        <w:t>backtesting</w:t>
+      </w:r>
+      <w:proofErr w:type="spellEnd"/>
+      <w:r>
+        <w:rPr>
+          <w:rFonts w:ascii="Segoe UI Emoji" w:hAnsi="Segoe UI Emoji" w:cs="Segoe UI Emoji"/>
+          <w:b/>
+          <w:bCs/>
+        </w:rPr>
+        <w:t xml:space="preserve"> and </w:t>
+      </w:r>
+      <w:r>
+        <w:rPr>
+          <w:rFonts w:ascii="Segoe UI Emoji" w:hAnsi="Segoe UI Emoji" w:cs="Segoe UI Emoji"/>
+          <w:b/>
+          <w:bCs/>
+        </w:rPr>
+        <w:t>rigorous</w:t>
+      </w:r>
+      <w:r>
+        <w:rPr>
+          <w:rFonts w:ascii="Segoe UI Emoji" w:hAnsi="Segoe UI Emoji" w:cs="Segoe UI Emoji"/>
+          <w:b/>
+          <w:bCs/>
+        </w:rPr>
+        <w:t xml:space="preserve"> testing</w:t>
+      </w:r>
+    </w:p>
+    <w:p>
+      <w:pPr>
+        <w:rPr>
+          <w:rFonts w:ascii="Segoe UI Emoji" w:hAnsi="Segoe UI Emoji" w:cs="Segoe UI Emoji"/>
+          <w:b/>
+          <w:bCs/>
+        </w:rPr>
+      </w:pPr>
+    </w:p>
+    <w:p>
+      <w:pPr>
+        <w:rPr>
+          <w:rFonts w:ascii="Segoe UI Emoji" w:hAnsi="Segoe UI Emoji" w:cs="Segoe UI Emoji"/>
+          <w:b/>
+          <w:bCs/>
+        </w:rPr>
+      </w:pPr>
+    </w:p>
+    <w:p>
+      <w:pPr>
+        <w:rPr>
+          <w:rFonts w:ascii="Segoe UI Emoji" w:hAnsi="Segoe UI Emoji" w:cs="Segoe UI Emoji"/>
+          <w:b/>
+          <w:bCs/>
+        </w:rPr>
+      </w:pPr>
+      <w:r>
+        <w:rPr>
+          <w:rFonts w:ascii="Segoe UI Emoji" w:hAnsi="Segoe UI Emoji" w:cs="Segoe UI Emoji"/>
+          <w:b/>
+          <w:bCs/>
+        </w:rPr>
+        <w:t>Current Implementation</w:t>
       </w:r>
     </w:p>
     <w:p>
@@ -504,6 +625,7 @@
           <w:b/>
           <w:bCs/>
         </w:rPr>
+        <w:lastRenderedPageBreak/>
         <w:t>Average return per regime</w:t>
       </w:r>
     </w:p>
@@ -682,7 +804,6 @@
           <w:b/>
           <w:bCs/>
         </w:rPr>
-        <w:lastRenderedPageBreak/>
         <w:t>🧠 Hybrid Trading Logic</w:t>
       </w:r>
     </w:p>
@@ -1072,6 +1193,7 @@
         </w:numPr>
       </w:pPr>
       <w:r>
+        <w:lastRenderedPageBreak/>
         <w:t xml:space="preserve">If </w:t>
       </w:r>
       <w:r>
@@ -1216,7 +1338,6 @@
         </w:numPr>
       </w:pPr>
       <w:r>
-        <w:lastRenderedPageBreak/>
         <w:t xml:space="preserve">Set </w:t>
       </w:r>
       <w:r>
@@ -1665,6 +1786,7 @@
         </w:numPr>
       </w:pPr>
       <w:r>
+        <w:lastRenderedPageBreak/>
         <w:t>Suggested Trading Strategy</w:t>
       </w:r>
     </w:p>

</xml_diff>

<commit_message>
Sentiment analysis tracking for single stock
</commit_message>
<xml_diff>
--- a/Roadmap_progress_feature_implementation.docx
+++ b/Roadmap_progress_feature_implementation.docx
@@ -33,60 +33,24 @@
           <w:b/>
           <w:bCs/>
         </w:rPr>
-        <w:t xml:space="preserve">I have the regime detector, which detects the regime and then I have Markov chain to predict the next day market, but the problem is that the sentiment </w:t>
-      </w:r>
-      <w:proofErr w:type="spellStart"/>
-      <w:r>
-        <w:rPr>
-          <w:rFonts w:ascii="Segoe UI Emoji" w:hAnsi="Segoe UI Emoji" w:cs="Segoe UI Emoji"/>
-          <w:b/>
-          <w:bCs/>
-        </w:rPr>
-        <w:t>analyzer</w:t>
-      </w:r>
-      <w:proofErr w:type="spellEnd"/>
-      <w:r>
-        <w:rPr>
-          <w:rFonts w:ascii="Segoe UI Emoji" w:hAnsi="Segoe UI Emoji" w:cs="Segoe UI Emoji"/>
-          <w:b/>
-          <w:bCs/>
-        </w:rPr>
-        <w:t xml:space="preserve"> seems lot more better predictor of the market,</w:t>
-      </w:r>
-    </w:p>
-    <w:p>
-      <w:pPr>
-        <w:rPr>
-          <w:rFonts w:ascii="Segoe UI Emoji" w:hAnsi="Segoe UI Emoji" w:cs="Segoe UI Emoji"/>
-          <w:b/>
-          <w:bCs/>
-        </w:rPr>
-      </w:pPr>
-      <w:r>
-        <w:rPr>
-          <w:rFonts w:ascii="Segoe UI Emoji" w:hAnsi="Segoe UI Emoji" w:cs="Segoe UI Emoji"/>
-          <w:b/>
-          <w:bCs/>
-        </w:rPr>
-        <w:t xml:space="preserve">Then I have to develop strategies, but most importantly, it is not about implementing each module, I want to implement it as accurate as it could be. So each module needs </w:t>
-      </w:r>
-      <w:proofErr w:type="spellStart"/>
-      <w:r>
-        <w:rPr>
-          <w:rFonts w:ascii="Segoe UI Emoji" w:hAnsi="Segoe UI Emoji" w:cs="Segoe UI Emoji"/>
-          <w:b/>
-          <w:bCs/>
-        </w:rPr>
-        <w:t>backtesting</w:t>
-      </w:r>
-      <w:proofErr w:type="spellEnd"/>
-      <w:r>
-        <w:rPr>
-          <w:rFonts w:ascii="Segoe UI Emoji" w:hAnsi="Segoe UI Emoji" w:cs="Segoe UI Emoji"/>
-          <w:b/>
-          <w:bCs/>
-        </w:rPr>
-        <w:t xml:space="preserve"> and </w:t>
+        <w:t>I have the regime detector, which detects the regime and then I have Markov chain to predict the next day market, but the problem is that the sentiment analyzer seems lot more better predictor of the market,</w:t>
+      </w:r>
+    </w:p>
+    <w:p>
+      <w:pPr>
+        <w:rPr>
+          <w:rFonts w:ascii="Segoe UI Emoji" w:hAnsi="Segoe UI Emoji" w:cs="Segoe UI Emoji"/>
+          <w:b/>
+          <w:bCs/>
+        </w:rPr>
+      </w:pPr>
+      <w:r>
+        <w:rPr>
+          <w:rFonts w:ascii="Segoe UI Emoji" w:hAnsi="Segoe UI Emoji" w:cs="Segoe UI Emoji"/>
+          <w:b/>
+          <w:bCs/>
+        </w:rPr>
+        <w:t xml:space="preserve">Then I have to develop strategies, but most importantly, it is not about implementing each module, I want to implement it as accurate as it could be. So each module needs backtesting and </w:t>
       </w:r>
       <w:r>
         <w:rPr>
@@ -113,6 +77,14 @@
           <w:bCs/>
         </w:rPr>
       </w:pPr>
+      <w:r>
+        <w:rPr>
+          <w:rFonts w:ascii="Segoe UI Emoji" w:hAnsi="Segoe UI Emoji" w:cs="Segoe UI Emoji"/>
+          <w:b/>
+          <w:bCs/>
+        </w:rPr>
+        <w:t>Combine both NIFTY and BANKNIFTY</w:t>
+      </w:r>
     </w:p>
     <w:p>
       <w:pPr>
@@ -167,25 +139,7 @@
           <w:bCs/>
         </w:rPr>
         <w:br/>
-        <w:t xml:space="preserve">Identified market regimes (Bullish, Bearish, Volatile, Neutral) using historical price and volatility </w:t>
-      </w:r>
-      <w:proofErr w:type="spellStart"/>
-      <w:r>
-        <w:rPr>
-          <w:rFonts w:ascii="Segoe UI Emoji" w:hAnsi="Segoe UI Emoji" w:cs="Segoe UI Emoji"/>
-          <w:b/>
-          <w:bCs/>
-        </w:rPr>
-        <w:t>behavior</w:t>
-      </w:r>
-      <w:proofErr w:type="spellEnd"/>
-      <w:r>
-        <w:rPr>
-          <w:rFonts w:ascii="Segoe UI Emoji" w:hAnsi="Segoe UI Emoji" w:cs="Segoe UI Emoji"/>
-          <w:b/>
-          <w:bCs/>
-        </w:rPr>
-        <w:t>.</w:t>
+        <w:t>Identified market regimes (Bullish, Bearish, Volatile, Neutral) using historical price and volatility behavior.</w:t>
       </w:r>
     </w:p>
     <w:p>
@@ -245,25 +199,7 @@
           <w:bCs/>
         </w:rPr>
         <w:br/>
-        <w:t xml:space="preserve">Computed key indicators (EMA, RSI, MACD, ATR, </w:t>
-      </w:r>
-      <w:proofErr w:type="spellStart"/>
-      <w:r>
-        <w:rPr>
-          <w:rFonts w:ascii="Segoe UI Emoji" w:hAnsi="Segoe UI Emoji" w:cs="Segoe UI Emoji"/>
-          <w:b/>
-          <w:bCs/>
-        </w:rPr>
-        <w:t>Donchian</w:t>
-      </w:r>
-      <w:proofErr w:type="spellEnd"/>
-      <w:r>
-        <w:rPr>
-          <w:rFonts w:ascii="Segoe UI Emoji" w:hAnsi="Segoe UI Emoji" w:cs="Segoe UI Emoji"/>
-          <w:b/>
-          <w:bCs/>
-        </w:rPr>
-        <w:t>, etc.) and price action patterns for each stock.</w:t>
+        <w:t>Computed key indicators (EMA, RSI, MACD, ATR, Donchian, etc.) and price action patterns for each stock.</w:t>
       </w:r>
     </w:p>
     <w:p>
@@ -314,25 +250,7 @@
           <w:b/>
           <w:bCs/>
         </w:rPr>
-        <w:t xml:space="preserve">Strategy: </w:t>
-      </w:r>
-      <w:proofErr w:type="spellStart"/>
-      <w:r>
-        <w:rPr>
-          <w:rFonts w:ascii="Segoe UI Emoji" w:hAnsi="Segoe UI Emoji" w:cs="Segoe UI Emoji"/>
-          <w:b/>
-          <w:bCs/>
-        </w:rPr>
-        <w:t>Donchian</w:t>
-      </w:r>
-      <w:proofErr w:type="spellEnd"/>
-      <w:r>
-        <w:rPr>
-          <w:rFonts w:ascii="Segoe UI Emoji" w:hAnsi="Segoe UI Emoji" w:cs="Segoe UI Emoji"/>
-          <w:b/>
-          <w:bCs/>
-        </w:rPr>
-        <w:t xml:space="preserve"> Pullback (50% Midline)</w:t>
+        <w:t>Strategy: Donchian Pullback (50% Midline)</w:t>
       </w:r>
       <w:r>
         <w:rPr>
@@ -341,25 +259,7 @@
           <w:bCs/>
         </w:rPr>
         <w:br/>
-        <w:t xml:space="preserve">Entry on pullback to </w:t>
-      </w:r>
-      <w:proofErr w:type="spellStart"/>
-      <w:r>
-        <w:rPr>
-          <w:rFonts w:ascii="Segoe UI Emoji" w:hAnsi="Segoe UI Emoji" w:cs="Segoe UI Emoji"/>
-          <w:b/>
-          <w:bCs/>
-        </w:rPr>
-        <w:t>Donchian</w:t>
-      </w:r>
-      <w:proofErr w:type="spellEnd"/>
-      <w:r>
-        <w:rPr>
-          <w:rFonts w:ascii="Segoe UI Emoji" w:hAnsi="Segoe UI Emoji" w:cs="Segoe UI Emoji"/>
-          <w:b/>
-          <w:bCs/>
-        </w:rPr>
-        <w:t xml:space="preserve"> midline (±2%) in bullish regimes, using a 2:1 risk-reward bracket.</w:t>
+        <w:t>Entry on pullback to Donchian midline (±2%) in bullish regimes, using a 2:1 risk-reward bracket.</w:t>
       </w:r>
       <w:r>
         <w:rPr>
@@ -368,25 +268,7 @@
           <w:bCs/>
         </w:rPr>
         <w:br/>
-        <w:t xml:space="preserve">✅ </w:t>
-      </w:r>
-      <w:proofErr w:type="spellStart"/>
-      <w:r>
-        <w:rPr>
-          <w:rFonts w:ascii="Segoe UI Emoji" w:hAnsi="Segoe UI Emoji" w:cs="Segoe UI Emoji"/>
-          <w:b/>
-          <w:bCs/>
-        </w:rPr>
-        <w:t>Backtest</w:t>
-      </w:r>
-      <w:proofErr w:type="spellEnd"/>
-      <w:r>
-        <w:rPr>
-          <w:rFonts w:ascii="Segoe UI Emoji" w:hAnsi="Segoe UI Emoji" w:cs="Segoe UI Emoji"/>
-          <w:b/>
-          <w:bCs/>
-        </w:rPr>
-        <w:t xml:space="preserve"> completed and validated.</w:t>
+        <w:t>✅ Backtest completed and validated.</w:t>
       </w:r>
     </w:p>
     <w:p>
@@ -439,25 +321,7 @@
           <w:b/>
           <w:bCs/>
         </w:rPr>
-        <w:t xml:space="preserve">📊 </w:t>
-      </w:r>
-      <w:proofErr w:type="spellStart"/>
-      <w:r>
-        <w:rPr>
-          <w:rFonts w:ascii="Segoe UI Emoji" w:hAnsi="Segoe UI Emoji" w:cs="Segoe UI Emoji"/>
-          <w:b/>
-          <w:bCs/>
-        </w:rPr>
-        <w:t>Backtesting</w:t>
-      </w:r>
-      <w:proofErr w:type="spellEnd"/>
-      <w:r>
-        <w:rPr>
-          <w:rFonts w:ascii="Segoe UI Emoji" w:hAnsi="Segoe UI Emoji" w:cs="Segoe UI Emoji"/>
-          <w:b/>
-          <w:bCs/>
-        </w:rPr>
-        <w:t xml:space="preserve"> Framework</w:t>
+        <w:t>📊 Backtesting Framework</w:t>
       </w:r>
     </w:p>
     <w:p>
@@ -478,25 +342,7 @@
           <w:b/>
           <w:bCs/>
         </w:rPr>
-        <w:t xml:space="preserve">Build a modular </w:t>
-      </w:r>
-      <w:proofErr w:type="spellStart"/>
-      <w:r>
-        <w:rPr>
-          <w:rFonts w:ascii="Segoe UI Emoji" w:hAnsi="Segoe UI Emoji" w:cs="Segoe UI Emoji"/>
-          <w:b/>
-          <w:bCs/>
-        </w:rPr>
-        <w:t>backtesting</w:t>
-      </w:r>
-      <w:proofErr w:type="spellEnd"/>
-      <w:r>
-        <w:rPr>
-          <w:rFonts w:ascii="Segoe UI Emoji" w:hAnsi="Segoe UI Emoji" w:cs="Segoe UI Emoji"/>
-          <w:b/>
-          <w:bCs/>
-        </w:rPr>
-        <w:t xml:space="preserve"> engine to evaluate multiple strategies.</w:t>
+        <w:t>Build a modular backtesting engine to evaluate multiple strategies.</w:t>
       </w:r>
     </w:p>
     <w:p>
@@ -534,25 +380,7 @@
           <w:b/>
           <w:bCs/>
         </w:rPr>
-        <w:t xml:space="preserve">📈 Stock </w:t>
-      </w:r>
-      <w:proofErr w:type="spellStart"/>
-      <w:r>
-        <w:rPr>
-          <w:rFonts w:ascii="Segoe UI Emoji" w:hAnsi="Segoe UI Emoji" w:cs="Segoe UI Emoji"/>
-          <w:b/>
-          <w:bCs/>
-        </w:rPr>
-        <w:t>Behavior</w:t>
-      </w:r>
-      <w:proofErr w:type="spellEnd"/>
-      <w:r>
-        <w:rPr>
-          <w:rFonts w:ascii="Segoe UI Emoji" w:hAnsi="Segoe UI Emoji" w:cs="Segoe UI Emoji"/>
-          <w:b/>
-          <w:bCs/>
-        </w:rPr>
-        <w:t xml:space="preserve"> vs Regimes</w:t>
+        <w:t>📈 Stock Behavior vs Regimes</w:t>
       </w:r>
     </w:p>
     <w:p>
@@ -567,23 +395,13 @@
           <w:bCs/>
         </w:rPr>
       </w:pPr>
-      <w:proofErr w:type="spellStart"/>
-      <w:r>
-        <w:rPr>
-          <w:rFonts w:ascii="Segoe UI Emoji" w:hAnsi="Segoe UI Emoji" w:cs="Segoe UI Emoji"/>
-          <w:b/>
-          <w:bCs/>
-        </w:rPr>
-        <w:t>Analyze</w:t>
-      </w:r>
-      <w:proofErr w:type="spellEnd"/>
-      <w:r>
-        <w:rPr>
-          <w:rFonts w:ascii="Segoe UI Emoji" w:hAnsi="Segoe UI Emoji" w:cs="Segoe UI Emoji"/>
-          <w:b/>
-          <w:bCs/>
-        </w:rPr>
-        <w:t xml:space="preserve"> each stock’s historical performance across different Nifty50 regimes.</w:t>
+      <w:r>
+        <w:rPr>
+          <w:rFonts w:ascii="Segoe UI Emoji" w:hAnsi="Segoe UI Emoji" w:cs="Segoe UI Emoji"/>
+          <w:b/>
+          <w:bCs/>
+        </w:rPr>
+        <w:t>Analyze each stock’s historical performance across different Nifty50 regimes.</w:t>
       </w:r>
     </w:p>
     <w:p>
@@ -748,25 +566,7 @@
           <w:b/>
           <w:bCs/>
         </w:rPr>
-        <w:t xml:space="preserve">Build variants of existing strategies (e.g., </w:t>
-      </w:r>
-      <w:proofErr w:type="spellStart"/>
-      <w:r>
-        <w:rPr>
-          <w:rFonts w:ascii="Segoe UI Emoji" w:hAnsi="Segoe UI Emoji" w:cs="Segoe UI Emoji"/>
-          <w:b/>
-          <w:bCs/>
-        </w:rPr>
-        <w:t>Donchian</w:t>
-      </w:r>
-      <w:proofErr w:type="spellEnd"/>
-      <w:r>
-        <w:rPr>
-          <w:rFonts w:ascii="Segoe UI Emoji" w:hAnsi="Segoe UI Emoji" w:cs="Segoe UI Emoji"/>
-          <w:b/>
-          <w:bCs/>
-        </w:rPr>
-        <w:t xml:space="preserve"> + Candlestick confirmation).</w:t>
+        <w:t>Build variants of existing strategies (e.g., Donchian + Candlestick confirmation).</w:t>
       </w:r>
     </w:p>
     <w:p>
@@ -1550,23 +1350,7 @@
           <w:b/>
           <w:bCs/>
         </w:rPr>
-        <w:t xml:space="preserve"> </w:t>
-      </w:r>
-      <w:proofErr w:type="spellStart"/>
-      <w:r>
-        <w:rPr>
-          <w:b/>
-          <w:bCs/>
-        </w:rPr>
-        <w:t>Backtest</w:t>
-      </w:r>
-      <w:proofErr w:type="spellEnd"/>
-      <w:r>
-        <w:rPr>
-          <w:b/>
-          <w:bCs/>
-        </w:rPr>
-        <w:t xml:space="preserve"> &amp; Optimize Strategies</w:t>
+        <w:t xml:space="preserve"> Backtest &amp; Optimize Strategies</w:t>
       </w:r>
     </w:p>
     <w:p>
@@ -1715,21 +1499,12 @@
       <w:r>
         <w:t xml:space="preserve">Automate trade execution with </w:t>
       </w:r>
-      <w:proofErr w:type="spellStart"/>
-      <w:r>
-        <w:rPr>
-          <w:b/>
-          <w:bCs/>
-        </w:rPr>
-        <w:t>Zerodha</w:t>
-      </w:r>
-      <w:proofErr w:type="spellEnd"/>
-      <w:r>
-        <w:rPr>
-          <w:b/>
-          <w:bCs/>
-        </w:rPr>
-        <w:t xml:space="preserve"> Kite API / Interactive Brokers</w:t>
+      <w:r>
+        <w:rPr>
+          <w:b/>
+          <w:bCs/>
+        </w:rPr>
+        <w:t>Zerodha Kite API / Interactive Brokers</w:t>
       </w:r>
       <w:r>
         <w:t>.</w:t>

</xml_diff>